<commit_message>
Tree traits 2015 data is published!
</commit_message>
<xml_diff>
--- a/datacodemgmt/wheredatacodelive/DeirdreL/TreeTraits2015.docx
+++ b/datacodemgmt/wheredatacodelive/DeirdreL/TreeTraits2015.docx
@@ -17,11 +17,16 @@
     </w:p>
     <w:p>
       <w:r>
-        <w:t>May  - September 2015</w:t>
+        <w:t>May - September 2015</w:t>
       </w:r>
     </w:p>
     <w:p/>
     <w:p>
+      <w:pPr>
+        <w:rPr>
+          <w:lang w:val="en-US"/>
+        </w:rPr>
+      </w:pPr>
       <w:r>
         <w:rPr>
           <w:i/>
@@ -29,22 +34,30 @@
         <w:t>Date of public archiving</w:t>
       </w:r>
       <w:r>
-        <w:t>: Should be published with Functional Traits 2019 (or before)</w:t>
-      </w:r>
-    </w:p>
-    <w:p>
-      <w:pPr>
+        <w:t xml:space="preserve">: </w:t>
+      </w:r>
+      <w:r>
+        <w:t xml:space="preserve">Published as of 2025: in Harvard Forest Data Archive: </w:t>
+      </w:r>
+      <w:r>
         <w:rPr>
           <w:b/>
-          <w:color w:val="FF0000"/>
+          <w:bCs/>
+          <w:lang w:val="en-US"/>
         </w:rPr>
-      </w:pPr>
+        <w:t>HF452</w:t>
+      </w:r>
       <w:r>
         <w:rPr>
-          <w:b/>
-          <w:color w:val="FF0000"/>
+          <w:lang w:val="en-US"/>
         </w:rPr>
-        <w:t>September 2021</w:t>
+        <w:t xml:space="preserve"> Title is: </w:t>
+      </w:r>
+      <w:r>
+        <w:rPr>
+          <w:lang w:val="en-US"/>
+        </w:rPr>
+        <w:t>Functional Traits of Selected Tree Species in Harvard Forest, New Hampshire, and Southern Quebec 2015</w:t>
       </w:r>
     </w:p>
     <w:p>
@@ -65,7 +78,16 @@
     </w:p>
     <w:p>
       <w:r>
-        <w:t>13 February 2025</w:t>
+        <w:t>25</w:t>
+      </w:r>
+      <w:r>
+        <w:t xml:space="preserve"> </w:t>
+      </w:r>
+      <w:r>
+        <w:t>July</w:t>
+      </w:r>
+      <w:r>
+        <w:t xml:space="preserve"> 2025</w:t>
       </w:r>
       <w:r>
         <w:t xml:space="preserve"> (see notes)</w:t>
@@ -124,12 +146,22 @@
     </w:p>
     <w:p>
       <w:r>
-        <w:t>Tim Savas</w:t>
-      </w:r>
+        <w:t xml:space="preserve">Tim </w:t>
+      </w:r>
+      <w:proofErr w:type="spellStart"/>
+      <w:r>
+        <w:t>Savas</w:t>
+      </w:r>
+      <w:proofErr w:type="spellEnd"/>
     </w:p>
     <w:p>
-      <w:r>
-        <w:t>Jehane Samaha</w:t>
+      <w:proofErr w:type="spellStart"/>
+      <w:r>
+        <w:t>Jehane</w:t>
+      </w:r>
+      <w:proofErr w:type="spellEnd"/>
+      <w:r>
+        <w:t xml:space="preserve"> Samaha</w:t>
       </w:r>
     </w:p>
     <w:p>
@@ -150,7 +182,15 @@
         </w:rPr>
       </w:pPr>
       <w:r>
-        <w:t xml:space="preserve">Lizzie Wolkovich - </w:t>
+        <w:t xml:space="preserve">Lizzie </w:t>
+      </w:r>
+      <w:proofErr w:type="spellStart"/>
+      <w:r>
+        <w:t>Wolkovich</w:t>
+      </w:r>
+      <w:proofErr w:type="spellEnd"/>
+      <w:r>
+        <w:t xml:space="preserve"> - </w:t>
       </w:r>
       <w:r>
         <w:rPr>
@@ -682,7 +722,23 @@
                 <w:sz w:val="18"/>
                 <w:szCs w:val="18"/>
               </w:rPr>
-              <w:t>Level of toothedness/ dissection</w:t>
+              <w:t xml:space="preserve">Level of </w:t>
+            </w:r>
+            <w:proofErr w:type="spellStart"/>
+            <w:r>
+              <w:rPr>
+                <w:sz w:val="18"/>
+                <w:szCs w:val="18"/>
+              </w:rPr>
+              <w:t>toothedness</w:t>
+            </w:r>
+            <w:proofErr w:type="spellEnd"/>
+            <w:r>
+              <w:rPr>
+                <w:sz w:val="18"/>
+                <w:szCs w:val="18"/>
+              </w:rPr>
+              <w:t>/ dissection</w:t>
             </w:r>
           </w:p>
         </w:tc>
@@ -1140,6 +1196,7 @@
                 <w:sz w:val="18"/>
                 <w:szCs w:val="18"/>
               </w:rPr>
+              <w:lastRenderedPageBreak/>
               <w:t>Growth form</w:t>
             </w:r>
           </w:p>
@@ -1270,7 +1327,6 @@
                 <w:sz w:val="18"/>
                 <w:szCs w:val="18"/>
               </w:rPr>
-              <w:lastRenderedPageBreak/>
               <w:t>Reproduction</w:t>
             </w:r>
           </w:p>
@@ -1674,13 +1730,22 @@
               </w:rPr>
               <w:t xml:space="preserve">3      </w:t>
             </w:r>
+            <w:proofErr w:type="gramStart"/>
             <w:r>
               <w:rPr>
                 <w:sz w:val="18"/>
                 <w:szCs w:val="18"/>
               </w:rPr>
               <w:tab/>
-              <w:t xml:space="preserve">  Wood ring-porous</w:t>
+              <w:t xml:space="preserve">  Wood</w:t>
+            </w:r>
+            <w:proofErr w:type="gramEnd"/>
+            <w:r>
+              <w:rPr>
+                <w:sz w:val="18"/>
+                <w:szCs w:val="18"/>
+              </w:rPr>
+              <w:t xml:space="preserve"> ring-porous</w:t>
             </w:r>
           </w:p>
           <w:p>
@@ -1698,13 +1763,22 @@
               </w:rPr>
               <w:t xml:space="preserve">4      </w:t>
             </w:r>
+            <w:proofErr w:type="gramStart"/>
             <w:r>
               <w:rPr>
                 <w:sz w:val="18"/>
                 <w:szCs w:val="18"/>
               </w:rPr>
               <w:tab/>
-              <w:t xml:space="preserve">  Wood semi-ring-porous</w:t>
+              <w:t xml:space="preserve">  Wood</w:t>
+            </w:r>
+            <w:proofErr w:type="gramEnd"/>
+            <w:r>
+              <w:rPr>
+                <w:sz w:val="18"/>
+                <w:szCs w:val="18"/>
+              </w:rPr>
+              <w:t xml:space="preserve"> semi-ring-porous</w:t>
             </w:r>
           </w:p>
           <w:p>
@@ -1722,13 +1796,22 @@
               </w:rPr>
               <w:t xml:space="preserve">5      </w:t>
             </w:r>
+            <w:proofErr w:type="gramStart"/>
             <w:r>
               <w:rPr>
                 <w:sz w:val="18"/>
                 <w:szCs w:val="18"/>
               </w:rPr>
               <w:tab/>
-              <w:t xml:space="preserve">  Wood diffuse-porous</w:t>
+              <w:t xml:space="preserve">  Wood</w:t>
+            </w:r>
+            <w:proofErr w:type="gramEnd"/>
+            <w:r>
+              <w:rPr>
+                <w:sz w:val="18"/>
+                <w:szCs w:val="18"/>
+              </w:rPr>
+              <w:t xml:space="preserve"> diffuse-porous</w:t>
             </w:r>
           </w:p>
         </w:tc>
@@ -1766,12 +1849,14 @@
       </w:r>
     </w:p>
     <w:p>
+      <w:proofErr w:type="spellStart"/>
       <w:r>
         <w:rPr>
           <w:b/>
         </w:rPr>
         <w:t>Github</w:t>
       </w:r>
+      <w:proofErr w:type="spellEnd"/>
       <w:r>
         <w:t xml:space="preserve"> https://github.com/DeirdreLoughnan/Treetraits</w:t>
       </w:r>
@@ -1784,7 +1869,23 @@
         <w:t>W: drive</w:t>
       </w:r>
       <w:r>
-        <w:t xml:space="preserve"> WeldShare &gt; Wolkovich Lab &gt; Tree Traits Summer 2015</w:t>
+        <w:t xml:space="preserve"> </w:t>
+      </w:r>
+      <w:proofErr w:type="spellStart"/>
+      <w:r>
+        <w:t>WeldShare</w:t>
+      </w:r>
+      <w:proofErr w:type="spellEnd"/>
+      <w:r>
+        <w:t xml:space="preserve"> &gt; </w:t>
+      </w:r>
+      <w:proofErr w:type="spellStart"/>
+      <w:r>
+        <w:t>Wolkovich</w:t>
+      </w:r>
+      <w:proofErr w:type="spellEnd"/>
+      <w:r>
+        <w:t xml:space="preserve"> Lab &gt; Tree Traits Summer 2015</w:t>
       </w:r>
     </w:p>
     <w:p>
@@ -1983,6 +2084,7 @@
               </w:rPr>
             </w:pPr>
             <w:hyperlink r:id="rId6" w:history="1">
+              <w:proofErr w:type="spellStart"/>
               <w:r>
                 <w:rPr>
                   <w:color w:val="1155CC"/>
@@ -1990,6 +2092,7 @@
                 </w:rPr>
                 <w:t>Github</w:t>
               </w:r>
+              <w:proofErr w:type="spellEnd"/>
             </w:hyperlink>
           </w:p>
         </w:tc>
@@ -2074,6 +2177,7 @@
               </w:rPr>
             </w:pPr>
             <w:hyperlink r:id="rId7" w:history="1">
+              <w:proofErr w:type="spellStart"/>
               <w:r>
                 <w:rPr>
                   <w:color w:val="1155CC"/>
@@ -2081,6 +2185,7 @@
                 </w:rPr>
                 <w:t>Github</w:t>
               </w:r>
+              <w:proofErr w:type="spellEnd"/>
             </w:hyperlink>
           </w:p>
         </w:tc>
@@ -2163,7 +2268,23 @@
               <w:ind w:left="100"/>
             </w:pPr>
             <w:r>
-              <w:t>Midge: home/deirdre/WDrive_traits &gt; Datasheet scans</w:t>
+              <w:t>Midge: home/</w:t>
+            </w:r>
+            <w:proofErr w:type="spellStart"/>
+            <w:r>
+              <w:t>deirdre</w:t>
+            </w:r>
+            <w:proofErr w:type="spellEnd"/>
+            <w:r>
+              <w:t>/</w:t>
+            </w:r>
+            <w:proofErr w:type="spellStart"/>
+            <w:r>
+              <w:t>WDrive_traits</w:t>
+            </w:r>
+            <w:proofErr w:type="spellEnd"/>
+            <w:r>
+              <w:t xml:space="preserve"> &gt; Datasheet scans</w:t>
             </w:r>
           </w:p>
         </w:tc>
@@ -2246,7 +2367,23 @@
               <w:ind w:left="100"/>
             </w:pPr>
             <w:r>
-              <w:t>Midge: home/deirdre/WDrive_traits &gt; SLA Summer 2015</w:t>
+              <w:t>Midge: home/</w:t>
+            </w:r>
+            <w:proofErr w:type="spellStart"/>
+            <w:r>
+              <w:t>deirdre</w:t>
+            </w:r>
+            <w:proofErr w:type="spellEnd"/>
+            <w:r>
+              <w:t>/</w:t>
+            </w:r>
+            <w:proofErr w:type="spellStart"/>
+            <w:r>
+              <w:t>WDrive_traits</w:t>
+            </w:r>
+            <w:proofErr w:type="spellEnd"/>
+            <w:r>
+              <w:t xml:space="preserve"> &gt; SLA Summer 2015</w:t>
             </w:r>
           </w:p>
         </w:tc>
@@ -2335,7 +2472,27 @@
               <w:ind w:left="100"/>
             </w:pPr>
             <w:r>
-              <w:t>Midge: home/deirdre/WDrive_traits &gt; Mapping and Sample Design</w:t>
+              <w:t>Midge: home/</w:t>
+            </w:r>
+            <w:proofErr w:type="spellStart"/>
+            <w:r>
+              <w:t>deirdre</w:t>
+            </w:r>
+            <w:proofErr w:type="spellEnd"/>
+            <w:r>
+              <w:t>/</w:t>
+            </w:r>
+            <w:proofErr w:type="spellStart"/>
+            <w:r>
+              <w:t>WDrive_trai</w:t>
+            </w:r>
+            <w:r>
+              <w:lastRenderedPageBreak/>
+              <w:t>ts</w:t>
+            </w:r>
+            <w:proofErr w:type="spellEnd"/>
+            <w:r>
+              <w:t xml:space="preserve"> &gt; Mapping and Sample Design</w:t>
             </w:r>
           </w:p>
         </w:tc>
@@ -2358,6 +2515,7 @@
               <w:ind w:left="100"/>
             </w:pPr>
             <w:r>
+              <w:lastRenderedPageBreak/>
               <w:t xml:space="preserve"> </w:t>
             </w:r>
           </w:p>
@@ -2393,7 +2551,6 @@
               <w:rPr>
                 <w:rFonts w:ascii="Courier New" w:eastAsia="Courier New" w:hAnsi="Courier New" w:cs="Courier New"/>
               </w:rPr>
-              <w:lastRenderedPageBreak/>
               <w:t>Trait Protocol 2015.doc</w:t>
             </w:r>
           </w:p>
@@ -2425,7 +2582,23 @@
               <w:ind w:left="100"/>
             </w:pPr>
             <w:r>
-              <w:t xml:space="preserve">Midge: home/deirdre/WDrive_traits </w:t>
+              <w:t>Midge: home/</w:t>
+            </w:r>
+            <w:proofErr w:type="spellStart"/>
+            <w:r>
+              <w:t>deirdre</w:t>
+            </w:r>
+            <w:proofErr w:type="spellEnd"/>
+            <w:r>
+              <w:t>/</w:t>
+            </w:r>
+            <w:proofErr w:type="spellStart"/>
+            <w:r>
+              <w:t>WDrive_traits</w:t>
+            </w:r>
+            <w:proofErr w:type="spellEnd"/>
+            <w:r>
+              <w:t xml:space="preserve"> </w:t>
             </w:r>
           </w:p>
         </w:tc>
@@ -2479,11 +2652,27 @@
                 <w:rFonts w:ascii="Courier New" w:eastAsia="Courier New" w:hAnsi="Courier New" w:cs="Courier New"/>
               </w:rPr>
             </w:pPr>
+            <w:proofErr w:type="spellStart"/>
             <w:r>
               <w:rPr>
                 <w:rFonts w:ascii="Courier New" w:eastAsia="Courier New" w:hAnsi="Courier New" w:cs="Courier New"/>
               </w:rPr>
-              <w:t>Wolkovich&amp;HS_Forest_C.N Data_July2015_Results.xlsx</w:t>
+              <w:t>Wolkovich&amp;HS_Forest_</w:t>
+            </w:r>
+            <w:proofErr w:type="gramStart"/>
+            <w:r>
+              <w:rPr>
+                <w:rFonts w:ascii="Courier New" w:eastAsia="Courier New" w:hAnsi="Courier New" w:cs="Courier New"/>
+              </w:rPr>
+              <w:t>C.N</w:t>
+            </w:r>
+            <w:proofErr w:type="spellEnd"/>
+            <w:proofErr w:type="gramEnd"/>
+            <w:r>
+              <w:rPr>
+                <w:rFonts w:ascii="Courier New" w:eastAsia="Courier New" w:hAnsi="Courier New" w:cs="Courier New"/>
+              </w:rPr>
+              <w:t xml:space="preserve"> Data_July2015_Results.xlsx</w:t>
             </w:r>
           </w:p>
         </w:tc>
@@ -2514,7 +2703,23 @@
               <w:ind w:left="100"/>
             </w:pPr>
             <w:r>
-              <w:t>Midge: home/deirdre/WDrive_traits/CN measurement</w:t>
+              <w:t>Midge: home/</w:t>
+            </w:r>
+            <w:proofErr w:type="spellStart"/>
+            <w:r>
+              <w:t>deirdre</w:t>
+            </w:r>
+            <w:proofErr w:type="spellEnd"/>
+            <w:r>
+              <w:t>/</w:t>
+            </w:r>
+            <w:proofErr w:type="spellStart"/>
+            <w:r>
+              <w:t>WDrive_traits</w:t>
+            </w:r>
+            <w:proofErr w:type="spellEnd"/>
+            <w:r>
+              <w:t>/CN measurement</w:t>
             </w:r>
           </w:p>
         </w:tc>
@@ -2568,29 +2773,30 @@
     </w:p>
     <w:p>
       <w:r>
-        <w:t xml:space="preserve">We submitted these data </w:t>
-      </w:r>
-      <w:r>
-        <w:t>to the Harvard Forest Data Archive</w:t>
-      </w:r>
-      <w:r>
-        <w:t xml:space="preserve"> on 13 Nov 2024, with Emery Boose replying on 24 Nov 2024 (followed up on 13 Feb 2025, as the data are not yet online from what I can see). Previously we had submitted these</w:t>
-      </w:r>
-      <w:r>
-        <w:t xml:space="preserve"> data </w:t>
-      </w:r>
-      <w:r>
-        <w:t>to them (July 2018) but asked that they hold</w:t>
-      </w:r>
-      <w:r>
-        <w:t xml:space="preserve"> off on publishing </w:t>
-      </w:r>
-      <w:r>
-        <w:t>then</w:t>
-      </w:r>
-      <w:r>
-        <w:t xml:space="preserve"> until we have analyzed and published on the data ourselves. </w:t>
-      </w:r>
+        <w:t xml:space="preserve">We submitted these data to the Harvard Forest Data Archive on 13 Nov 2024, with Emery </w:t>
+      </w:r>
+      <w:proofErr w:type="spellStart"/>
+      <w:r>
+        <w:t>Boose</w:t>
+      </w:r>
+      <w:proofErr w:type="spellEnd"/>
+      <w:r>
+        <w:t xml:space="preserve"> replying on 24 Nov 2024 (followed up on 13 Feb 2025, as the data are not yet online from what I can see). Previously we had submitted these data to them (July 2018) but asked that they hold off on publishing then until we have analyzed and published on the data ourselves. </w:t>
+      </w:r>
+    </w:p>
+    <w:p/>
+    <w:p>
+      <w:r>
+        <w:t xml:space="preserve">UPDATE on 25 July 2025: Lizzie just checked and the data are up: </w:t>
+      </w:r>
+      <w:hyperlink r:id="rId8" w:history="1">
+        <w:r>
+          <w:rPr>
+            <w:rStyle w:val="Hyperlink"/>
+          </w:rPr>
+          <w:t>https://harvardforest1.fas.harvard.edu/exist/apps/datasets/showData.html?id=HF452</w:t>
+        </w:r>
+      </w:hyperlink>
     </w:p>
     <w:sectPr>
       <w:pgSz w:w="12240" w:h="15840"/>
@@ -3117,7 +3323,6 @@
   <w:style w:type="character" w:default="1" w:styleId="DefaultParagraphFont">
     <w:name w:val="Default Paragraph Font"/>
     <w:uiPriority w:val="1"/>
-    <w:semiHidden/>
     <w:unhideWhenUsed/>
   </w:style>
   <w:style w:type="table" w:default="1" w:styleId="TableNormal">
@@ -3199,6 +3404,29 @@
         <w:right w:w="100" w:type="dxa"/>
       </w:tblCellMar>
     </w:tblPr>
+  </w:style>
+  <w:style w:type="character" w:styleId="Hyperlink">
+    <w:name w:val="Hyperlink"/>
+    <w:basedOn w:val="DefaultParagraphFont"/>
+    <w:uiPriority w:val="99"/>
+    <w:unhideWhenUsed/>
+    <w:rsid w:val="0024007C"/>
+    <w:rPr>
+      <w:color w:val="0000FF" w:themeColor="hyperlink"/>
+      <w:u w:val="single"/>
+    </w:rPr>
+  </w:style>
+  <w:style w:type="character" w:styleId="UnresolvedMention">
+    <w:name w:val="Unresolved Mention"/>
+    <w:basedOn w:val="DefaultParagraphFont"/>
+    <w:uiPriority w:val="99"/>
+    <w:semiHidden/>
+    <w:unhideWhenUsed/>
+    <w:rsid w:val="0024007C"/>
+    <w:rPr>
+      <w:color w:val="605E5C"/>
+      <w:shd w:val="clear" w:color="auto" w:fill="E1DFDD"/>
+    </w:rPr>
   </w:style>
 </w:styles>
 </file>

</xml_diff>